<commit_message>
Complete Risk assessment for SecureTech
</commit_message>
<xml_diff>
--- a/402_InfoSecurity/W1/lesson_3_12Mar/NIST 800-30 Risk Assessment task.docx
+++ b/402_InfoSecurity/W1/lesson_3_12Mar/NIST 800-30 Risk Assessment task.docx
@@ -2,6 +2,345 @@
 <file path=word/document.xml><?xml version="1.0" encoding="utf-8"?>
 <w:document xmlns:wpc="http://schemas.microsoft.com/office/word/2010/wordprocessingCanvas" xmlns:cx="http://schemas.microsoft.com/office/drawing/2014/chartex" xmlns:cx1="http://schemas.microsoft.com/office/drawing/2015/9/8/chartex" xmlns:cx2="http://schemas.microsoft.com/office/drawing/2015/10/21/chartex" xmlns:cx3="http://schemas.microsoft.com/office/drawing/2016/5/9/chartex" xmlns:cx4="http://schemas.microsoft.com/office/drawing/2016/5/10/chartex" xmlns:cx5="http://schemas.microsoft.com/office/drawing/2016/5/11/chartex" xmlns:cx6="http://schemas.microsoft.com/office/drawing/2016/5/12/chartex" xmlns:cx7="http://schemas.microsoft.com/office/drawing/2016/5/13/chartex" xmlns:cx8="http://schemas.microsoft.com/office/drawing/2016/5/14/chartex" xmlns:mc="http://schemas.openxmlformats.org/markup-compatibility/2006" xmlns:aink="http://schemas.microsoft.com/office/drawing/2016/ink" xmlns:am3d="http://schemas.microsoft.com/office/drawing/2017/model3d" xmlns:o="urn:schemas-microsoft-com:office:office" xmlns:oel="http://schemas.microsoft.com/office/2019/extlst" xmlns:r="http://schemas.openxmlformats.org/officeDocument/2006/relationships" xmlns:m="http://schemas.openxmlformats.org/officeDocument/2006/math" xmlns:v="urn:schemas-microsoft-com:vml" xmlns:wp14="http://schemas.microsoft.com/office/word/2010/wordprocessingDrawing" xmlns:wp="http://schemas.openxmlformats.org/drawingml/2006/wordprocessingDrawing" xmlns:w10="urn:schemas-microsoft-com:office:word" xmlns:w="http://schemas.openxmlformats.org/wordprocessingml/2006/main" xmlns:w14="http://schemas.microsoft.com/office/word/2010/wordml" xmlns:w15="http://schemas.microsoft.com/office/word/2012/wordml" xmlns:w16cex="http://schemas.microsoft.com/office/word/2018/wordml/cex" xmlns:w16cid="http://schemas.microsoft.com/office/word/2016/wordml/cid" xmlns:w16="http://schemas.microsoft.com/office/word/2018/wordml" xmlns:w16du="http://schemas.microsoft.com/office/word/2023/wordml/word16du" xmlns:w16sdtdh="http://schemas.microsoft.com/office/word/2020/wordml/sdtdatahash" xmlns:w16sdtfl="http://schemas.microsoft.com/office/word/2024/wordml/sdtformatlock" xmlns:w16se="http://schemas.microsoft.com/office/word/2015/wordml/symex" xmlns:wpg="http://schemas.microsoft.com/office/word/2010/wordprocessingGroup" xmlns:wpi="http://schemas.microsoft.com/office/word/2010/wordprocessingInk" xmlns:wne="http://schemas.microsoft.com/office/word/2006/wordml" xmlns:wps="http://schemas.microsoft.com/office/word/2010/wordprocessingShape" mc:Ignorable="w14 w15 w16se w16cid w16 w16cex w16sdtdh w16sdtfl w16du wp14">
   <w:body>
+    <w:p/>
+    <w:p>
+      <w:pPr>
+        <w:rPr>
+          <w:b/>
+          <w:bCs/>
+          <w:sz w:val="32"/>
+          <w:szCs w:val="32"/>
+        </w:rPr>
+      </w:pPr>
+      <w:r>
+        <w:rPr>
+          <w:b/>
+          <w:bCs/>
+          <w:sz w:val="32"/>
+          <w:szCs w:val="32"/>
+        </w:rPr>
+        <w:t>Goals</w:t>
+      </w:r>
+    </w:p>
+    <w:p>
+      <w:pPr>
+        <w:pStyle w:val="p1"/>
+        <w:rPr>
+          <w:sz w:val="24"/>
+          <w:szCs w:val="24"/>
+        </w:rPr>
+      </w:pPr>
+      <w:proofErr w:type="spellStart"/>
+      <w:r>
+        <w:rPr>
+          <w:sz w:val="24"/>
+          <w:szCs w:val="24"/>
+        </w:rPr>
+        <w:t>SecureTech</w:t>
+      </w:r>
+      <w:proofErr w:type="spellEnd"/>
+      <w:r>
+        <w:rPr>
+          <w:sz w:val="24"/>
+          <w:szCs w:val="24"/>
+        </w:rPr>
+        <w:t xml:space="preserve"> has identified </w:t>
+      </w:r>
+      <w:r>
+        <w:rPr>
+          <w:b/>
+          <w:bCs/>
+          <w:sz w:val="24"/>
+          <w:szCs w:val="24"/>
+        </w:rPr>
+        <w:t>five security concerns</w:t>
+      </w:r>
+      <w:r>
+        <w:rPr>
+          <w:sz w:val="24"/>
+          <w:szCs w:val="24"/>
+        </w:rPr>
+        <w:t xml:space="preserve"> that could lead to data breaches, operational</w:t>
+      </w:r>
+      <w:r>
+        <w:rPr>
+          <w:sz w:val="24"/>
+          <w:szCs w:val="24"/>
+        </w:rPr>
+        <w:t xml:space="preserve"> </w:t>
+      </w:r>
+      <w:r>
+        <w:rPr>
+          <w:sz w:val="24"/>
+          <w:szCs w:val="24"/>
+        </w:rPr>
+        <w:t>disruptions, or compliance failures.</w:t>
+      </w:r>
+    </w:p>
+    <w:p>
+      <w:pPr>
+        <w:pStyle w:val="p1"/>
+        <w:rPr>
+          <w:sz w:val="24"/>
+          <w:szCs w:val="24"/>
+        </w:rPr>
+      </w:pPr>
+    </w:p>
+    <w:p>
+      <w:pPr>
+        <w:pStyle w:val="p1"/>
+        <w:numPr>
+          <w:ilvl w:val="0"/>
+          <w:numId w:val="5"/>
+        </w:numPr>
+        <w:rPr>
+          <w:sz w:val="24"/>
+          <w:szCs w:val="24"/>
+        </w:rPr>
+      </w:pPr>
+      <w:r>
+        <w:rPr>
+          <w:sz w:val="24"/>
+          <w:szCs w:val="24"/>
+        </w:rPr>
+        <w:t xml:space="preserve">Access Control Risk </w:t>
+      </w:r>
+    </w:p>
+    <w:p>
+      <w:pPr>
+        <w:pStyle w:val="p1"/>
+        <w:rPr>
+          <w:sz w:val="24"/>
+          <w:szCs w:val="24"/>
+        </w:rPr>
+      </w:pPr>
+    </w:p>
+    <w:p>
+      <w:pPr>
+        <w:pStyle w:val="p1"/>
+        <w:numPr>
+          <w:ilvl w:val="0"/>
+          <w:numId w:val="5"/>
+        </w:numPr>
+        <w:rPr>
+          <w:sz w:val="24"/>
+          <w:szCs w:val="24"/>
+        </w:rPr>
+      </w:pPr>
+      <w:r>
+        <w:rPr>
+          <w:sz w:val="24"/>
+          <w:szCs w:val="24"/>
+        </w:rPr>
+        <w:t xml:space="preserve">Asset Management Risk </w:t>
+      </w:r>
+    </w:p>
+    <w:p>
+      <w:pPr>
+        <w:pStyle w:val="p1"/>
+        <w:rPr>
+          <w:sz w:val="24"/>
+          <w:szCs w:val="24"/>
+        </w:rPr>
+      </w:pPr>
+    </w:p>
+    <w:p>
+      <w:pPr>
+        <w:pStyle w:val="p1"/>
+        <w:numPr>
+          <w:ilvl w:val="0"/>
+          <w:numId w:val="5"/>
+        </w:numPr>
+        <w:rPr>
+          <w:sz w:val="24"/>
+          <w:szCs w:val="24"/>
+        </w:rPr>
+      </w:pPr>
+      <w:r>
+        <w:rPr>
+          <w:sz w:val="24"/>
+          <w:szCs w:val="24"/>
+        </w:rPr>
+        <w:t xml:space="preserve">Incident Management Risk </w:t>
+      </w:r>
+    </w:p>
+    <w:p>
+      <w:pPr>
+        <w:pStyle w:val="p1"/>
+        <w:rPr>
+          <w:sz w:val="24"/>
+          <w:szCs w:val="24"/>
+        </w:rPr>
+      </w:pPr>
+    </w:p>
+    <w:p>
+      <w:pPr>
+        <w:pStyle w:val="p1"/>
+        <w:numPr>
+          <w:ilvl w:val="0"/>
+          <w:numId w:val="5"/>
+        </w:numPr>
+        <w:rPr>
+          <w:sz w:val="24"/>
+          <w:szCs w:val="24"/>
+        </w:rPr>
+      </w:pPr>
+      <w:r>
+        <w:rPr>
+          <w:sz w:val="24"/>
+          <w:szCs w:val="24"/>
+        </w:rPr>
+        <w:t xml:space="preserve">Physical Security Risk </w:t>
+      </w:r>
+    </w:p>
+    <w:p>
+      <w:pPr>
+        <w:pStyle w:val="p1"/>
+        <w:rPr>
+          <w:sz w:val="24"/>
+          <w:szCs w:val="24"/>
+        </w:rPr>
+      </w:pPr>
+    </w:p>
+    <w:p>
+      <w:pPr>
+        <w:pStyle w:val="p1"/>
+        <w:numPr>
+          <w:ilvl w:val="0"/>
+          <w:numId w:val="5"/>
+        </w:numPr>
+        <w:rPr>
+          <w:sz w:val="24"/>
+          <w:szCs w:val="24"/>
+        </w:rPr>
+      </w:pPr>
+      <w:r>
+        <w:rPr>
+          <w:sz w:val="24"/>
+          <w:szCs w:val="24"/>
+        </w:rPr>
+        <w:t xml:space="preserve">Data Protection Risk </w:t>
+      </w:r>
+    </w:p>
+    <w:p/>
+    <w:p>
+      <w:pPr>
+        <w:rPr>
+          <w:b/>
+          <w:bCs/>
+        </w:rPr>
+      </w:pPr>
+      <w:r>
+        <w:rPr>
+          <w:b/>
+          <w:bCs/>
+        </w:rPr>
+        <w:t>The Goals of this assessment are to:</w:t>
+      </w:r>
+    </w:p>
+    <w:p>
+      <w:pPr>
+        <w:pStyle w:val="ListParagraph"/>
+        <w:numPr>
+          <w:ilvl w:val="0"/>
+          <w:numId w:val="6"/>
+        </w:numPr>
+      </w:pPr>
+      <w:r>
+        <w:t xml:space="preserve"> Identifying the threat sources of each security concern</w:t>
+      </w:r>
+    </w:p>
+    <w:p>
+      <w:pPr>
+        <w:pStyle w:val="ListParagraph"/>
+      </w:pPr>
+    </w:p>
+    <w:p>
+      <w:pPr>
+        <w:pStyle w:val="ListParagraph"/>
+        <w:numPr>
+          <w:ilvl w:val="0"/>
+          <w:numId w:val="6"/>
+        </w:numPr>
+      </w:pPr>
+      <w:r>
+        <w:t>Identifying resulting events that may occur from the identified threat sources</w:t>
+      </w:r>
+    </w:p>
+    <w:p>
+      <w:pPr>
+        <w:pStyle w:val="ListParagraph"/>
+      </w:pPr>
+    </w:p>
+    <w:p>
+      <w:pPr>
+        <w:pStyle w:val="ListParagraph"/>
+        <w:numPr>
+          <w:ilvl w:val="0"/>
+          <w:numId w:val="6"/>
+        </w:numPr>
+      </w:pPr>
+      <w:r>
+        <w:t xml:space="preserve"> Providing resolutions through mitigation/prevention strategies for each threat source</w:t>
+      </w:r>
+    </w:p>
+    <w:p/>
+    <w:p>
+      <w:pPr>
+        <w:rPr>
+          <w:sz w:val="32"/>
+          <w:szCs w:val="32"/>
+        </w:rPr>
+      </w:pPr>
+      <w:r>
+        <w:rPr>
+          <w:b/>
+          <w:bCs/>
+          <w:sz w:val="32"/>
+          <w:szCs w:val="32"/>
+        </w:rPr>
+        <w:t>Risk Assessment</w:t>
+      </w:r>
+    </w:p>
+    <w:p>
+      <w:pPr>
+        <w:rPr>
+          <w:b/>
+          <w:bCs/>
+        </w:rPr>
+      </w:pPr>
+      <w:r>
+        <w:rPr>
+          <w:b/>
+          <w:bCs/>
+          <w:sz w:val="32"/>
+          <w:szCs w:val="32"/>
+        </w:rPr>
+        <w:t xml:space="preserve"> </w:t>
+      </w:r>
+      <w:r>
+        <w:rPr>
+          <w:b/>
+          <w:bCs/>
+        </w:rPr>
+        <w:t>Table of Threats, Hazards and Mitigation</w:t>
+      </w:r>
+    </w:p>
+    <w:p>
+      <w:pPr>
+        <w:rPr>
+          <w:i/>
+          <w:iCs/>
+        </w:rPr>
+      </w:pPr>
+      <w:r>
+        <w:rPr>
+          <w:i/>
+          <w:iCs/>
+        </w:rPr>
+        <w:t>This risk assessment follows the NIST 800-30 Guidelines:</w:t>
+      </w:r>
+    </w:p>
     <w:tbl>
       <w:tblPr>
         <w:tblStyle w:val="TableGrid"/>
@@ -14,9 +353,9 @@
         <w:gridCol w:w="1575"/>
         <w:gridCol w:w="2083"/>
         <w:gridCol w:w="2053"/>
-        <w:gridCol w:w="1560"/>
+        <w:gridCol w:w="1418"/>
         <w:gridCol w:w="1417"/>
-        <w:gridCol w:w="992"/>
+        <w:gridCol w:w="1134"/>
         <w:gridCol w:w="1843"/>
       </w:tblGrid>
       <w:tr>
@@ -52,11 +391,11 @@
         </w:tc>
         <w:tc>
           <w:tcPr>
-            <w:tcW w:w="1560" w:type="dxa"/>
-          </w:tcPr>
-          <w:p>
-            <w:r>
-              <w:t>Vulnerability</w:t>
+            <w:tcW w:w="1418" w:type="dxa"/>
+          </w:tcPr>
+          <w:p>
+            <w:r>
+              <w:t>Likelihood</w:t>
             </w:r>
           </w:p>
         </w:tc>
@@ -66,17 +405,17 @@
           </w:tcPr>
           <w:p>
             <w:r>
-              <w:t>Likelihood</w:t>
-            </w:r>
-          </w:p>
-        </w:tc>
-        <w:tc>
-          <w:tcPr>
-            <w:tcW w:w="992" w:type="dxa"/>
-          </w:tcPr>
-          <w:p>
-            <w:r>
-              <w:t xml:space="preserve">Impact </w:t>
+              <w:t>Impact</w:t>
+            </w:r>
+          </w:p>
+        </w:tc>
+        <w:tc>
+          <w:tcPr>
+            <w:tcW w:w="1134" w:type="dxa"/>
+          </w:tcPr>
+          <w:p>
+            <w:r>
+              <w:t>Risk</w:t>
             </w:r>
           </w:p>
         </w:tc>
@@ -84,7 +423,11 @@
           <w:tcPr>
             <w:tcW w:w="1843" w:type="dxa"/>
           </w:tcPr>
-          <w:p/>
+          <w:p>
+            <w:r>
+              <w:t>Mitigation/Prevention Strategy</w:t>
+            </w:r>
+          </w:p>
         </w:tc>
       </w:tr>
       <w:tr>
@@ -119,7 +462,15 @@
           </w:p>
           <w:p>
             <w:r>
-              <w:t>Individual                         -  Insider:</w:t>
+              <w:t xml:space="preserve">Individual                         </w:t>
+            </w:r>
+            <w:proofErr w:type="gramStart"/>
+            <w:r>
+              <w:t>-  Insider</w:t>
+            </w:r>
+            <w:proofErr w:type="gramEnd"/>
+            <w:r>
+              <w:t>:</w:t>
             </w:r>
           </w:p>
           <w:p>
@@ -149,33 +500,70 @@
           </w:p>
           <w:p>
             <w:r>
+              <w:lastRenderedPageBreak/>
               <w:t>-Compromise software of organisational critical information system</w:t>
             </w:r>
           </w:p>
         </w:tc>
         <w:tc>
           <w:tcPr>
-            <w:tcW w:w="1560" w:type="dxa"/>
-          </w:tcPr>
-          <w:p/>
+            <w:tcW w:w="1418" w:type="dxa"/>
+          </w:tcPr>
+          <w:p>
+            <w:r>
+              <w:lastRenderedPageBreak/>
+              <w:t>Very High</w:t>
+            </w:r>
+          </w:p>
         </w:tc>
         <w:tc>
           <w:tcPr>
             <w:tcW w:w="1417" w:type="dxa"/>
           </w:tcPr>
-          <w:p/>
-        </w:tc>
-        <w:tc>
-          <w:tcPr>
-            <w:tcW w:w="992" w:type="dxa"/>
-          </w:tcPr>
-          <w:p/>
+          <w:p>
+            <w:r>
+              <w:t>Very High</w:t>
+            </w:r>
+          </w:p>
+        </w:tc>
+        <w:tc>
+          <w:tcPr>
+            <w:tcW w:w="1134" w:type="dxa"/>
+          </w:tcPr>
+          <w:p>
+            <w:r>
+              <w:t>Very High</w:t>
+            </w:r>
+          </w:p>
         </w:tc>
         <w:tc>
           <w:tcPr>
             <w:tcW w:w="1843" w:type="dxa"/>
           </w:tcPr>
-          <w:p/>
+          <w:p>
+            <w:r>
+              <w:t>-Add a “Consequence Management system” for any sharing of passwords</w:t>
+            </w:r>
+          </w:p>
+          <w:p>
+            <w:r>
+              <w:t xml:space="preserve">-Develop organisational wide awareness lessons and </w:t>
+            </w:r>
+            <w:r>
+              <w:lastRenderedPageBreak/>
+              <w:t>training on the importance of credentials and the threats sharing follows.</w:t>
+            </w:r>
+          </w:p>
+          <w:p>
+            <w:r>
+              <w:t>-Add 2FA</w:t>
+            </w:r>
+          </w:p>
+          <w:p>
+            <w:r>
+              <w:t>-Monitoring of who, when and where a login occurs</w:t>
+            </w:r>
+          </w:p>
         </w:tc>
       </w:tr>
       <w:tr>
@@ -185,6 +573,7 @@
           </w:tcPr>
           <w:p>
             <w:r>
+              <w:lastRenderedPageBreak/>
               <w:t>Asset Management Risk</w:t>
             </w:r>
           </w:p>
@@ -210,7 +599,15 @@
           </w:p>
           <w:p>
             <w:r>
-              <w:t>IT Equipment                  -  Storage:</w:t>
+              <w:t xml:space="preserve">IT Equipment                  </w:t>
+            </w:r>
+            <w:proofErr w:type="gramStart"/>
+            <w:r>
+              <w:t>-  Storage</w:t>
+            </w:r>
+            <w:proofErr w:type="gramEnd"/>
+            <w:r>
+              <w:t>:</w:t>
             </w:r>
           </w:p>
           <w:p>
@@ -241,27 +638,48 @@
         </w:tc>
         <w:tc>
           <w:tcPr>
-            <w:tcW w:w="1560" w:type="dxa"/>
-          </w:tcPr>
-          <w:p/>
+            <w:tcW w:w="1418" w:type="dxa"/>
+          </w:tcPr>
+          <w:p>
+            <w:r>
+              <w:t>Moderate</w:t>
+            </w:r>
+          </w:p>
         </w:tc>
         <w:tc>
           <w:tcPr>
             <w:tcW w:w="1417" w:type="dxa"/>
           </w:tcPr>
-          <w:p/>
-        </w:tc>
-        <w:tc>
-          <w:tcPr>
-            <w:tcW w:w="992" w:type="dxa"/>
-          </w:tcPr>
-          <w:p/>
+          <w:p>
+            <w:r>
+              <w:t>Moderate</w:t>
+            </w:r>
+          </w:p>
+        </w:tc>
+        <w:tc>
+          <w:tcPr>
+            <w:tcW w:w="1134" w:type="dxa"/>
+          </w:tcPr>
+          <w:p>
+            <w:r>
+              <w:t>Moderate</w:t>
+            </w:r>
+          </w:p>
         </w:tc>
         <w:tc>
           <w:tcPr>
             <w:tcW w:w="1843" w:type="dxa"/>
           </w:tcPr>
-          <w:p/>
+          <w:p>
+            <w:r>
+              <w:t>-Create inventory list of IT Assets</w:t>
+            </w:r>
+          </w:p>
+          <w:p>
+            <w:r>
+              <w:t>-Frequent stock checks</w:t>
+            </w:r>
+          </w:p>
         </w:tc>
       </w:tr>
       <w:tr>
@@ -323,27 +741,62 @@
         </w:tc>
         <w:tc>
           <w:tcPr>
-            <w:tcW w:w="1560" w:type="dxa"/>
-          </w:tcPr>
-          <w:p/>
+            <w:tcW w:w="1418" w:type="dxa"/>
+          </w:tcPr>
+          <w:p>
+            <w:r>
+              <w:t>High</w:t>
+            </w:r>
+          </w:p>
         </w:tc>
         <w:tc>
           <w:tcPr>
             <w:tcW w:w="1417" w:type="dxa"/>
           </w:tcPr>
-          <w:p/>
-        </w:tc>
-        <w:tc>
-          <w:tcPr>
-            <w:tcW w:w="992" w:type="dxa"/>
-          </w:tcPr>
-          <w:p/>
+          <w:p>
+            <w:r>
+              <w:t>Very High</w:t>
+            </w:r>
+          </w:p>
+        </w:tc>
+        <w:tc>
+          <w:tcPr>
+            <w:tcW w:w="1134" w:type="dxa"/>
+          </w:tcPr>
+          <w:p>
+            <w:r>
+              <w:t>High</w:t>
+            </w:r>
+          </w:p>
         </w:tc>
         <w:tc>
           <w:tcPr>
             <w:tcW w:w="1843" w:type="dxa"/>
           </w:tcPr>
-          <w:p/>
+          <w:p>
+            <w:r>
+              <w:t>-Create reporting system for organisation</w:t>
+            </w:r>
+          </w:p>
+          <w:p>
+            <w:r>
+              <w:t>-Develop organisational wide awareness and training on signs of threats and what to do in the case of a given sign.</w:t>
+            </w:r>
+          </w:p>
+          <w:p>
+            <w:r>
+              <w:t xml:space="preserve">-Have frequent IT staff checks and scans of organisation computers and networks for </w:t>
+            </w:r>
+            <w:r>
+              <w:lastRenderedPageBreak/>
+              <w:t>security incidents</w:t>
+            </w:r>
+          </w:p>
+          <w:p>
+            <w:r>
+              <w:t>-Improve Surveillance for physical security incident threats</w:t>
+            </w:r>
+          </w:p>
         </w:tc>
       </w:tr>
       <w:tr>
@@ -405,27 +858,58 @@
         </w:tc>
         <w:tc>
           <w:tcPr>
-            <w:tcW w:w="1560" w:type="dxa"/>
-          </w:tcPr>
-          <w:p/>
+            <w:tcW w:w="1418" w:type="dxa"/>
+          </w:tcPr>
+          <w:p>
+            <w:r>
+              <w:t>High</w:t>
+            </w:r>
+          </w:p>
         </w:tc>
         <w:tc>
           <w:tcPr>
             <w:tcW w:w="1417" w:type="dxa"/>
           </w:tcPr>
-          <w:p/>
-        </w:tc>
-        <w:tc>
-          <w:tcPr>
-            <w:tcW w:w="992" w:type="dxa"/>
-          </w:tcPr>
-          <w:p/>
+          <w:p>
+            <w:r>
+              <w:t>Very High</w:t>
+            </w:r>
+          </w:p>
+        </w:tc>
+        <w:tc>
+          <w:tcPr>
+            <w:tcW w:w="1134" w:type="dxa"/>
+          </w:tcPr>
+          <w:p>
+            <w:r>
+              <w:t>High</w:t>
+            </w:r>
+          </w:p>
         </w:tc>
         <w:tc>
           <w:tcPr>
             <w:tcW w:w="1843" w:type="dxa"/>
           </w:tcPr>
-          <w:p/>
+          <w:p>
+            <w:r>
+              <w:t>-Add locks to server doors</w:t>
+            </w:r>
+          </w:p>
+          <w:p>
+            <w:r>
+              <w:t>-Limit access to authorised personnel only</w:t>
+            </w:r>
+          </w:p>
+          <w:p>
+            <w:r>
+              <w:t>-Security staff to physical in-moment protection</w:t>
+            </w:r>
+          </w:p>
+          <w:p>
+            <w:r>
+              <w:t>-Surveillance in, on and around server rooms</w:t>
+            </w:r>
+          </w:p>
         </w:tc>
       </w:tr>
       <w:tr>
@@ -473,46 +957,120 @@
           <w:tcPr>
             <w:tcW w:w="2053" w:type="dxa"/>
           </w:tcPr>
-          <w:p/>
-        </w:tc>
-        <w:tc>
-          <w:tcPr>
-            <w:tcW w:w="1560" w:type="dxa"/>
-          </w:tcPr>
-          <w:p/>
+          <w:p>
+            <w:r>
+              <w:t>-Exploitation of vulnerabilities in information systems due to lack of encryption.</w:t>
+            </w:r>
+          </w:p>
+          <w:p>
+            <w:r>
+              <w:t>-Exploit insecure or incomplete data deletion in insecure cloud environment</w:t>
+            </w:r>
+          </w:p>
+          <w:p>
+            <w:r>
+              <w:t>-Easy threat of exfiltration of data/information due to lack of encryption</w:t>
+            </w:r>
+          </w:p>
+          <w:p>
+            <w:r>
+              <w:t>-Threat of loss of data/information due to unbacked data storage</w:t>
+            </w:r>
+          </w:p>
+        </w:tc>
+        <w:tc>
+          <w:tcPr>
+            <w:tcW w:w="1418" w:type="dxa"/>
+          </w:tcPr>
+          <w:p>
+            <w:r>
+              <w:t>Very High</w:t>
+            </w:r>
+          </w:p>
         </w:tc>
         <w:tc>
           <w:tcPr>
             <w:tcW w:w="1417" w:type="dxa"/>
           </w:tcPr>
-          <w:p/>
-        </w:tc>
-        <w:tc>
-          <w:tcPr>
-            <w:tcW w:w="992" w:type="dxa"/>
-          </w:tcPr>
-          <w:p/>
+          <w:p>
+            <w:r>
+              <w:t>Very High</w:t>
+            </w:r>
+          </w:p>
+        </w:tc>
+        <w:tc>
+          <w:tcPr>
+            <w:tcW w:w="1134" w:type="dxa"/>
+          </w:tcPr>
+          <w:p>
+            <w:r>
+              <w:t>Very High</w:t>
+            </w:r>
+          </w:p>
         </w:tc>
         <w:tc>
           <w:tcPr>
             <w:tcW w:w="1843" w:type="dxa"/>
           </w:tcPr>
+          <w:p>
+            <w:r>
+              <w:t>-Add encryption and further security to data</w:t>
+            </w:r>
+          </w:p>
+          <w:p>
+            <w:r>
+              <w:t xml:space="preserve">-Store </w:t>
+            </w:r>
+            <w:r>
+              <w:t xml:space="preserve">data </w:t>
+            </w:r>
+            <w:r>
+              <w:t>in separate system to other internal systems</w:t>
+            </w:r>
+          </w:p>
+          <w:p>
+            <w:r>
+              <w:t>-Frequent backing up of data</w:t>
+            </w:r>
+          </w:p>
           <w:p/>
         </w:tc>
       </w:tr>
     </w:tbl>
     <w:p/>
     <w:p/>
-    <w:p>
-      <w:r>
-        <w:t>Risk assessment based on Nist 800 principles</w:t>
-      </w:r>
+    <w:p/>
+    <w:p/>
+    <w:p>
+      <w:r>
+        <w:rPr>
+          <w:b/>
+          <w:bCs/>
+        </w:rPr>
+        <w:lastRenderedPageBreak/>
+        <w:t xml:space="preserve">Figure 1 </w:t>
+      </w:r>
+      <w:r>
+        <w:t>– (</w:t>
+      </w:r>
+      <w:r>
+        <w:rPr>
+          <w:i/>
+          <w:iCs/>
+        </w:rPr>
+        <w:t>Likelihood &amp; Impact scale</w:t>
+      </w:r>
+      <w:r>
+        <w:t>)</w:t>
+      </w:r>
+    </w:p>
+    <w:p>
       <w:r>
         <w:rPr>
           <w:noProof/>
         </w:rPr>
         <w:drawing>
-          <wp:inline distT="0" distB="0" distL="0" distR="0" wp14:anchorId="0F214C0B" wp14:editId="0B6F0489">
+          <wp:inline distT="0" distB="0" distL="0" distR="0" wp14:anchorId="68F86E29" wp14:editId="1DA70D2A">
             <wp:extent cx="5591955" cy="1714739"/>
             <wp:effectExtent l="0" t="0" r="8890" b="0"/>
             <wp:docPr id="2101573240" name="Picture 1" descr="A close-up of a document&#10;&#10;AI-generated content may be incorrect."/>
@@ -527,7 +1085,7 @@
                     <pic:cNvPicPr/>
                   </pic:nvPicPr>
                   <pic:blipFill>
-                    <a:blip r:embed="rId5">
+                    <a:blip r:embed="rId7">
                       <a:extLst>
                         <a:ext uri="{28A0092B-C50C-407E-A947-70E740481C1C}">
                           <a14:useLocalDpi xmlns:a14="http://schemas.microsoft.com/office/drawing/2010/main" val="0"/>
@@ -554,7 +1112,285 @@
         </w:drawing>
       </w:r>
     </w:p>
+    <w:p/>
+    <w:p>
+      <w:r>
+        <w:rPr>
+          <w:b/>
+          <w:bCs/>
+        </w:rPr>
+        <w:t>Figure 2</w:t>
+      </w:r>
+      <w:r>
+        <w:t xml:space="preserve"> – (</w:t>
+      </w:r>
+      <w:r>
+        <w:rPr>
+          <w:i/>
+          <w:iCs/>
+        </w:rPr>
+        <w:t>Impact calculator</w:t>
+      </w:r>
+      <w:r>
+        <w:t>)</w:t>
+      </w:r>
+    </w:p>
+    <w:p>
+      <w:r>
+        <w:rPr>
+          <w:noProof/>
+        </w:rPr>
+        <w:drawing>
+          <wp:inline distT="0" distB="0" distL="0" distR="0" wp14:anchorId="7F0CC99C" wp14:editId="64B7938F">
+            <wp:extent cx="5731510" cy="2100580"/>
+            <wp:effectExtent l="0" t="0" r="0" b="0"/>
+            <wp:docPr id="1780969066" name="Picture 2" descr="A table with text on it&#10;&#10;AI-generated content may be incorrect."/>
+            <wp:cNvGraphicFramePr>
+              <a:graphicFrameLocks xmlns:a="http://schemas.openxmlformats.org/drawingml/2006/main" noChangeAspect="1"/>
+            </wp:cNvGraphicFramePr>
+            <a:graphic xmlns:a="http://schemas.openxmlformats.org/drawingml/2006/main">
+              <a:graphicData uri="http://schemas.openxmlformats.org/drawingml/2006/picture">
+                <pic:pic xmlns:pic="http://schemas.openxmlformats.org/drawingml/2006/picture">
+                  <pic:nvPicPr>
+                    <pic:cNvPr id="1780969066" name="Picture 2" descr="A table with text on it&#10;&#10;AI-generated content may be incorrect."/>
+                    <pic:cNvPicPr/>
+                  </pic:nvPicPr>
+                  <pic:blipFill>
+                    <a:blip r:embed="rId8">
+                      <a:extLst>
+                        <a:ext uri="{28A0092B-C50C-407E-A947-70E740481C1C}">
+                          <a14:useLocalDpi xmlns:a14="http://schemas.microsoft.com/office/drawing/2010/main" val="0"/>
+                        </a:ext>
+                      </a:extLst>
+                    </a:blip>
+                    <a:stretch>
+                      <a:fillRect/>
+                    </a:stretch>
+                  </pic:blipFill>
+                  <pic:spPr>
+                    <a:xfrm>
+                      <a:off x="0" y="0"/>
+                      <a:ext cx="5731510" cy="2100580"/>
+                    </a:xfrm>
+                    <a:prstGeom prst="rect">
+                      <a:avLst/>
+                    </a:prstGeom>
+                  </pic:spPr>
+                </pic:pic>
+              </a:graphicData>
+            </a:graphic>
+          </wp:inline>
+        </w:drawing>
+      </w:r>
+    </w:p>
+    <w:p>
+      <w:pPr>
+        <w:rPr>
+          <w:b/>
+          <w:bCs/>
+        </w:rPr>
+      </w:pPr>
+    </w:p>
+    <w:p>
+      <w:pPr>
+        <w:rPr>
+          <w:b/>
+          <w:bCs/>
+          <w:sz w:val="32"/>
+          <w:szCs w:val="32"/>
+        </w:rPr>
+      </w:pPr>
+      <w:r>
+        <w:rPr>
+          <w:b/>
+          <w:bCs/>
+          <w:sz w:val="32"/>
+          <w:szCs w:val="32"/>
+        </w:rPr>
+        <w:t>Recommendations</w:t>
+      </w:r>
+    </w:p>
+    <w:p>
+      <w:pPr>
+        <w:rPr>
+          <w:b/>
+          <w:bCs/>
+        </w:rPr>
+      </w:pPr>
+      <w:r>
+        <w:rPr>
+          <w:b/>
+          <w:bCs/>
+        </w:rPr>
+        <w:t>To be implemented ASAP:</w:t>
+      </w:r>
+    </w:p>
+    <w:p>
+      <w:r>
+        <w:t>-Develop organisational wide awareness and training for security (Access Control &amp; Incident Management Risks)</w:t>
+      </w:r>
+    </w:p>
+    <w:p>
+      <w:r>
+        <w:t>-Add 2FA (Access Control Risk)</w:t>
+      </w:r>
+    </w:p>
+    <w:p>
+      <w:r>
+        <w:t>-Create Inventory list of IT Assets (Access Management Risk)</w:t>
+      </w:r>
+    </w:p>
+    <w:p>
+      <w:r>
+        <w:t>-Add Locks to server doors (Physical Security Risk)</w:t>
+      </w:r>
+    </w:p>
+    <w:p>
+      <w:r>
+        <w:t>-Limit access to authorised personnel only (Physical Security Risk)</w:t>
+      </w:r>
+    </w:p>
+    <w:p>
+      <w:r>
+        <w:t>-Frequent backing up of data (Data protection Risk)</w:t>
+      </w:r>
+    </w:p>
+    <w:p/>
+    <w:p/>
+    <w:p>
+      <w:pPr>
+        <w:rPr>
+          <w:b/>
+          <w:bCs/>
+        </w:rPr>
+      </w:pPr>
+      <w:r>
+        <w:rPr>
+          <w:b/>
+          <w:bCs/>
+        </w:rPr>
+        <w:lastRenderedPageBreak/>
+        <w:t>To be implemented within 3 months:</w:t>
+      </w:r>
+    </w:p>
+    <w:p>
+      <w:r>
+        <w:t>-Add 2FA</w:t>
+      </w:r>
+      <w:r>
+        <w:t xml:space="preserve"> (Access Control Risk)</w:t>
+      </w:r>
+    </w:p>
+    <w:p>
+      <w:r>
+        <w:t>-Monitoring of who, when and where a login occurs</w:t>
+      </w:r>
+      <w:r>
+        <w:t xml:space="preserve"> (Access Control Risk)</w:t>
+      </w:r>
+    </w:p>
+    <w:p>
+      <w:r>
+        <w:t>-Frequent stock checks (Asset Management Risk)</w:t>
+      </w:r>
+    </w:p>
+    <w:p>
+      <w:r>
+        <w:t>-Create report system for organisation (Incident Management Risk)</w:t>
+      </w:r>
+    </w:p>
+    <w:p>
+      <w:r>
+        <w:t>-Have frequent IT staff checks and scans of organisation computers and networks for security incidents</w:t>
+      </w:r>
+      <w:r>
+        <w:t xml:space="preserve"> (Incident Management Risk)</w:t>
+      </w:r>
+    </w:p>
+    <w:p>
+      <w:r>
+        <w:t>-Improve Surveillance for physical security incident threats</w:t>
+      </w:r>
+      <w:r>
+        <w:t xml:space="preserve"> (Incident Management Risk)</w:t>
+      </w:r>
+    </w:p>
+    <w:p>
+      <w:r>
+        <w:t>-Surveillance in, on and around server rooms</w:t>
+      </w:r>
+      <w:r>
+        <w:t xml:space="preserve"> (Physical Security Risk)</w:t>
+      </w:r>
+    </w:p>
+    <w:p>
+      <w:r>
+        <w:t>-Add encryption and further security to data</w:t>
+      </w:r>
+      <w:r>
+        <w:t xml:space="preserve"> (Data Protection Risk)</w:t>
+      </w:r>
+    </w:p>
+    <w:p>
+      <w:r>
+        <w:t>-Store data in separate system to other internal systems</w:t>
+      </w:r>
+      <w:r>
+        <w:t xml:space="preserve"> (Data Protection Risk)</w:t>
+      </w:r>
+    </w:p>
+    <w:p/>
+    <w:p>
+      <w:pPr>
+        <w:rPr>
+          <w:b/>
+          <w:bCs/>
+        </w:rPr>
+      </w:pPr>
+      <w:r>
+        <w:rPr>
+          <w:b/>
+          <w:bCs/>
+        </w:rPr>
+        <w:t>To be implemented within 12 months:</w:t>
+      </w:r>
+    </w:p>
+    <w:p>
+      <w:r>
+        <w:t xml:space="preserve">-Add </w:t>
+      </w:r>
+      <w:r>
+        <w:t>a “Consequence Management system” for any sharing of passwords</w:t>
+      </w:r>
+      <w:r>
+        <w:t xml:space="preserve"> (Access Control Risk)</w:t>
+      </w:r>
+    </w:p>
+    <w:p/>
+    <w:p>
+      <w:pPr>
+        <w:rPr>
+          <w:sz w:val="32"/>
+          <w:szCs w:val="32"/>
+        </w:rPr>
+      </w:pPr>
+      <w:r>
+        <w:rPr>
+          <w:b/>
+          <w:bCs/>
+          <w:sz w:val="32"/>
+          <w:szCs w:val="32"/>
+        </w:rPr>
+        <w:t>Conclusion</w:t>
+      </w:r>
+    </w:p>
+    <w:p>
+      <w:r>
+        <w:t>There is a wide array of potential threats identified, all of which provide a moderate to high risk to the organisation. As a result, these risks must be mitigated with haste due to the field of work and degree of responsibility the company holds.</w:t>
+      </w:r>
+    </w:p>
     <w:sectPr>
+      <w:headerReference w:type="default" r:id="rId9"/>
       <w:pgSz w:w="11906" w:h="16838"/>
       <w:pgMar w:top="1440" w:right="1440" w:bottom="1440" w:left="1440" w:header="708" w:footer="708" w:gutter="0"/>
       <w:cols w:space="708"/>
@@ -564,6 +1400,74 @@
 </w:document>
 </file>
 
+<file path=word/endnotes.xml><?xml version="1.0" encoding="utf-8"?>
+<w:endnotes xmlns:wpc="http://schemas.microsoft.com/office/word/2010/wordprocessingCanvas" xmlns:cx="http://schemas.microsoft.com/office/drawing/2014/chartex" xmlns:cx1="http://schemas.microsoft.com/office/drawing/2015/9/8/chartex" xmlns:cx2="http://schemas.microsoft.com/office/drawing/2015/10/21/chartex" xmlns:cx3="http://schemas.microsoft.com/office/drawing/2016/5/9/chartex" xmlns:cx4="http://schemas.microsoft.com/office/drawing/2016/5/10/chartex" xmlns:cx5="http://schemas.microsoft.com/office/drawing/2016/5/11/chartex" xmlns:cx6="http://schemas.microsoft.com/office/drawing/2016/5/12/chartex" xmlns:cx7="http://schemas.microsoft.com/office/drawing/2016/5/13/chartex" xmlns:cx8="http://schemas.microsoft.com/office/drawing/2016/5/14/chartex" xmlns:mc="http://schemas.openxmlformats.org/markup-compatibility/2006" xmlns:aink="http://schemas.microsoft.com/office/drawing/2016/ink" xmlns:am3d="http://schemas.microsoft.com/office/drawing/2017/model3d" xmlns:o="urn:schemas-microsoft-com:office:office" xmlns:oel="http://schemas.microsoft.com/office/2019/extlst" xmlns:r="http://schemas.openxmlformats.org/officeDocument/2006/relationships" xmlns:m="http://schemas.openxmlformats.org/officeDocument/2006/math" xmlns:v="urn:schemas-microsoft-com:vml" xmlns:wp14="http://schemas.microsoft.com/office/word/2010/wordprocessingDrawing" xmlns:wp="http://schemas.openxmlformats.org/drawingml/2006/wordprocessingDrawing" xmlns:w10="urn:schemas-microsoft-com:office:word" xmlns:w="http://schemas.openxmlformats.org/wordprocessingml/2006/main" xmlns:w14="http://schemas.microsoft.com/office/word/2010/wordml" xmlns:w15="http://schemas.microsoft.com/office/word/2012/wordml" xmlns:w16cex="http://schemas.microsoft.com/office/word/2018/wordml/cex" xmlns:w16cid="http://schemas.microsoft.com/office/word/2016/wordml/cid" xmlns:w16="http://schemas.microsoft.com/office/word/2018/wordml" xmlns:w16du="http://schemas.microsoft.com/office/word/2023/wordml/word16du" xmlns:w16sdtdh="http://schemas.microsoft.com/office/word/2020/wordml/sdtdatahash" xmlns:w16sdtfl="http://schemas.microsoft.com/office/word/2024/wordml/sdtformatlock" xmlns:w16se="http://schemas.microsoft.com/office/word/2015/wordml/symex" xmlns:wpg="http://schemas.microsoft.com/office/word/2010/wordprocessingGroup" xmlns:wpi="http://schemas.microsoft.com/office/word/2010/wordprocessingInk" xmlns:wne="http://schemas.microsoft.com/office/word/2006/wordml" xmlns:wps="http://schemas.microsoft.com/office/word/2010/wordprocessingShape" mc:Ignorable="w14 w15 w16se w16cid w16 w16cex w16sdtdh w16sdtfl w16du wp14">
+  <w:endnote w:type="separator" w:id="-1">
+    <w:p>
+      <w:pPr>
+        <w:spacing w:after="0" w:line="240" w:lineRule="auto"/>
+      </w:pPr>
+      <w:r>
+        <w:separator/>
+      </w:r>
+    </w:p>
+  </w:endnote>
+  <w:endnote w:type="continuationSeparator" w:id="0">
+    <w:p>
+      <w:pPr>
+        <w:spacing w:after="0" w:line="240" w:lineRule="auto"/>
+      </w:pPr>
+      <w:r>
+        <w:continuationSeparator/>
+      </w:r>
+    </w:p>
+  </w:endnote>
+</w:endnotes>
+</file>
+
+<file path=word/footnotes.xml><?xml version="1.0" encoding="utf-8"?>
+<w:footnotes xmlns:wpc="http://schemas.microsoft.com/office/word/2010/wordprocessingCanvas" xmlns:cx="http://schemas.microsoft.com/office/drawing/2014/chartex" xmlns:cx1="http://schemas.microsoft.com/office/drawing/2015/9/8/chartex" xmlns:cx2="http://schemas.microsoft.com/office/drawing/2015/10/21/chartex" xmlns:cx3="http://schemas.microsoft.com/office/drawing/2016/5/9/chartex" xmlns:cx4="http://schemas.microsoft.com/office/drawing/2016/5/10/chartex" xmlns:cx5="http://schemas.microsoft.com/office/drawing/2016/5/11/chartex" xmlns:cx6="http://schemas.microsoft.com/office/drawing/2016/5/12/chartex" xmlns:cx7="http://schemas.microsoft.com/office/drawing/2016/5/13/chartex" xmlns:cx8="http://schemas.microsoft.com/office/drawing/2016/5/14/chartex" xmlns:mc="http://schemas.openxmlformats.org/markup-compatibility/2006" xmlns:aink="http://schemas.microsoft.com/office/drawing/2016/ink" xmlns:am3d="http://schemas.microsoft.com/office/drawing/2017/model3d" xmlns:o="urn:schemas-microsoft-com:office:office" xmlns:oel="http://schemas.microsoft.com/office/2019/extlst" xmlns:r="http://schemas.openxmlformats.org/officeDocument/2006/relationships" xmlns:m="http://schemas.openxmlformats.org/officeDocument/2006/math" xmlns:v="urn:schemas-microsoft-com:vml" xmlns:wp14="http://schemas.microsoft.com/office/word/2010/wordprocessingDrawing" xmlns:wp="http://schemas.openxmlformats.org/drawingml/2006/wordprocessingDrawing" xmlns:w10="urn:schemas-microsoft-com:office:word" xmlns:w="http://schemas.openxmlformats.org/wordprocessingml/2006/main" xmlns:w14="http://schemas.microsoft.com/office/word/2010/wordml" xmlns:w15="http://schemas.microsoft.com/office/word/2012/wordml" xmlns:w16cex="http://schemas.microsoft.com/office/word/2018/wordml/cex" xmlns:w16cid="http://schemas.microsoft.com/office/word/2016/wordml/cid" xmlns:w16="http://schemas.microsoft.com/office/word/2018/wordml" xmlns:w16du="http://schemas.microsoft.com/office/word/2023/wordml/word16du" xmlns:w16sdtdh="http://schemas.microsoft.com/office/word/2020/wordml/sdtdatahash" xmlns:w16sdtfl="http://schemas.microsoft.com/office/word/2024/wordml/sdtformatlock" xmlns:w16se="http://schemas.microsoft.com/office/word/2015/wordml/symex" xmlns:wpg="http://schemas.microsoft.com/office/word/2010/wordprocessingGroup" xmlns:wpi="http://schemas.microsoft.com/office/word/2010/wordprocessingInk" xmlns:wne="http://schemas.microsoft.com/office/word/2006/wordml" xmlns:wps="http://schemas.microsoft.com/office/word/2010/wordprocessingShape" mc:Ignorable="w14 w15 w16se w16cid w16 w16cex w16sdtdh w16sdtfl w16du wp14">
+  <w:footnote w:type="separator" w:id="-1">
+    <w:p>
+      <w:pPr>
+        <w:spacing w:after="0" w:line="240" w:lineRule="auto"/>
+      </w:pPr>
+      <w:r>
+        <w:separator/>
+      </w:r>
+    </w:p>
+  </w:footnote>
+  <w:footnote w:type="continuationSeparator" w:id="0">
+    <w:p>
+      <w:pPr>
+        <w:spacing w:after="0" w:line="240" w:lineRule="auto"/>
+      </w:pPr>
+      <w:r>
+        <w:continuationSeparator/>
+      </w:r>
+    </w:p>
+  </w:footnote>
+</w:footnotes>
+</file>
+
+<file path=word/header1.xml><?xml version="1.0" encoding="utf-8"?>
+<w:hdr xmlns:wpc="http://schemas.microsoft.com/office/word/2010/wordprocessingCanvas" xmlns:cx="http://schemas.microsoft.com/office/drawing/2014/chartex" xmlns:cx1="http://schemas.microsoft.com/office/drawing/2015/9/8/chartex" xmlns:cx2="http://schemas.microsoft.com/office/drawing/2015/10/21/chartex" xmlns:cx3="http://schemas.microsoft.com/office/drawing/2016/5/9/chartex" xmlns:cx4="http://schemas.microsoft.com/office/drawing/2016/5/10/chartex" xmlns:cx5="http://schemas.microsoft.com/office/drawing/2016/5/11/chartex" xmlns:cx6="http://schemas.microsoft.com/office/drawing/2016/5/12/chartex" xmlns:cx7="http://schemas.microsoft.com/office/drawing/2016/5/13/chartex" xmlns:cx8="http://schemas.microsoft.com/office/drawing/2016/5/14/chartex" xmlns:mc="http://schemas.openxmlformats.org/markup-compatibility/2006" xmlns:aink="http://schemas.microsoft.com/office/drawing/2016/ink" xmlns:am3d="http://schemas.microsoft.com/office/drawing/2017/model3d" xmlns:o="urn:schemas-microsoft-com:office:office" xmlns:oel="http://schemas.microsoft.com/office/2019/extlst" xmlns:r="http://schemas.openxmlformats.org/officeDocument/2006/relationships" xmlns:m="http://schemas.openxmlformats.org/officeDocument/2006/math" xmlns:v="urn:schemas-microsoft-com:vml" xmlns:wp14="http://schemas.microsoft.com/office/word/2010/wordprocessingDrawing" xmlns:wp="http://schemas.openxmlformats.org/drawingml/2006/wordprocessingDrawing" xmlns:w10="urn:schemas-microsoft-com:office:word" xmlns:w="http://schemas.openxmlformats.org/wordprocessingml/2006/main" xmlns:w14="http://schemas.microsoft.com/office/word/2010/wordml" xmlns:w15="http://schemas.microsoft.com/office/word/2012/wordml" xmlns:w16cex="http://schemas.microsoft.com/office/word/2018/wordml/cex" xmlns:w16cid="http://schemas.microsoft.com/office/word/2016/wordml/cid" xmlns:w16="http://schemas.microsoft.com/office/word/2018/wordml" xmlns:w16du="http://schemas.microsoft.com/office/word/2023/wordml/word16du" xmlns:w16sdtdh="http://schemas.microsoft.com/office/word/2020/wordml/sdtdatahash" xmlns:w16sdtfl="http://schemas.microsoft.com/office/word/2024/wordml/sdtformatlock" xmlns:w16se="http://schemas.microsoft.com/office/word/2015/wordml/symex" xmlns:wpg="http://schemas.microsoft.com/office/word/2010/wordprocessingGroup" xmlns:wpi="http://schemas.microsoft.com/office/word/2010/wordprocessingInk" xmlns:wne="http://schemas.microsoft.com/office/word/2006/wordml" xmlns:wps="http://schemas.microsoft.com/office/word/2010/wordprocessingShape" mc:Ignorable="w14 w15 w16se w16cid w16 w16cex w16sdtdh w16sdtfl w16du wp14">
+  <w:p>
+    <w:pPr>
+      <w:pStyle w:val="Header"/>
+    </w:pPr>
+    <w:proofErr w:type="spellStart"/>
+    <w:r>
+      <w:t>SecureTech</w:t>
+    </w:r>
+    <w:proofErr w:type="spellEnd"/>
+    <w:r>
+      <w:t xml:space="preserve"> Ltd. Risk Assessment</w:t>
+    </w:r>
+  </w:p>
+</w:hdr>
+</file>
+
 <file path=word/numbering.xml><?xml version="1.0" encoding="utf-8"?>
 <w:numbering xmlns:wpc="http://schemas.microsoft.com/office/word/2010/wordprocessingCanvas" xmlns:cx="http://schemas.microsoft.com/office/drawing/2014/chartex" xmlns:cx1="http://schemas.microsoft.com/office/drawing/2015/9/8/chartex" xmlns:cx2="http://schemas.microsoft.com/office/drawing/2015/10/21/chartex" xmlns:cx3="http://schemas.microsoft.com/office/drawing/2016/5/9/chartex" xmlns:cx4="http://schemas.microsoft.com/office/drawing/2016/5/10/chartex" xmlns:cx5="http://schemas.microsoft.com/office/drawing/2016/5/11/chartex" xmlns:cx6="http://schemas.microsoft.com/office/drawing/2016/5/12/chartex" xmlns:cx7="http://schemas.microsoft.com/office/drawing/2016/5/13/chartex" xmlns:cx8="http://schemas.microsoft.com/office/drawing/2016/5/14/chartex" xmlns:mc="http://schemas.openxmlformats.org/markup-compatibility/2006" xmlns:aink="http://schemas.microsoft.com/office/drawing/2016/ink" xmlns:am3d="http://schemas.microsoft.com/office/drawing/2017/model3d" xmlns:o="urn:schemas-microsoft-com:office:office" xmlns:oel="http://schemas.microsoft.com/office/2019/extlst" xmlns:r="http://schemas.openxmlformats.org/officeDocument/2006/relationships" xmlns:m="http://schemas.openxmlformats.org/officeDocument/2006/math" xmlns:v="urn:schemas-microsoft-com:vml" xmlns:wp14="http://schemas.microsoft.com/office/word/2010/wordprocessingDrawing" xmlns:wp="http://schemas.openxmlformats.org/drawingml/2006/wordprocessingDrawing" xmlns:w10="urn:schemas-microsoft-com:office:word" xmlns:w="http://schemas.openxmlformats.org/wordprocessingml/2006/main" xmlns:w14="http://schemas.microsoft.com/office/word/2010/wordml" xmlns:w15="http://schemas.microsoft.com/office/word/2012/wordml" xmlns:w16cex="http://schemas.microsoft.com/office/word/2018/wordml/cex" xmlns:w16cid="http://schemas.microsoft.com/office/word/2016/wordml/cid" xmlns:w16="http://schemas.microsoft.com/office/word/2018/wordml" xmlns:w16du="http://schemas.microsoft.com/office/word/2023/wordml/word16du" xmlns:w16sdtdh="http://schemas.microsoft.com/office/word/2020/wordml/sdtdatahash" xmlns:w16sdtfl="http://schemas.microsoft.com/office/word/2024/wordml/sdtformatlock" xmlns:w16se="http://schemas.microsoft.com/office/word/2015/wordml/symex" xmlns:wpg="http://schemas.microsoft.com/office/word/2010/wordprocessingGroup" xmlns:wpi="http://schemas.microsoft.com/office/word/2010/wordprocessingInk" xmlns:wne="http://schemas.microsoft.com/office/word/2006/wordml" xmlns:wps="http://schemas.microsoft.com/office/word/2010/wordprocessingShape" mc:Ignorable="w14 w15 w16se w16cid w16 w16cex w16sdtdh w16sdtfl w16du wp14">
   <w:abstractNum w:abstractNumId="0" w15:restartNumberingAfterBreak="0">
@@ -903,6 +1807,97 @@
     </w:lvl>
   </w:abstractNum>
   <w:abstractNum w:abstractNumId="3" w15:restartNumberingAfterBreak="0">
+    <w:nsid w:val="3B556C42"/>
+    <w:multiLevelType w:val="hybridMultilevel"/>
+    <w:tmpl w:val="93C0C3DA"/>
+    <w:lvl w:ilvl="0" w:tplc="14CAD85C">
+      <w:start w:val="1"/>
+      <w:numFmt w:val="decimal"/>
+      <w:lvlText w:val="%1."/>
+      <w:lvlJc w:val="left"/>
+      <w:pPr>
+        <w:ind w:left="720" w:hanging="360"/>
+      </w:pPr>
+      <w:rPr>
+        <w:rFonts w:hint="default"/>
+        <w:b/>
+        <w:bCs/>
+      </w:rPr>
+    </w:lvl>
+    <w:lvl w:ilvl="1" w:tplc="08090019" w:tentative="1">
+      <w:start w:val="1"/>
+      <w:numFmt w:val="lowerLetter"/>
+      <w:lvlText w:val="%2."/>
+      <w:lvlJc w:val="left"/>
+      <w:pPr>
+        <w:ind w:left="1440" w:hanging="360"/>
+      </w:pPr>
+    </w:lvl>
+    <w:lvl w:ilvl="2" w:tplc="0809001B" w:tentative="1">
+      <w:start w:val="1"/>
+      <w:numFmt w:val="lowerRoman"/>
+      <w:lvlText w:val="%3."/>
+      <w:lvlJc w:val="right"/>
+      <w:pPr>
+        <w:ind w:left="2160" w:hanging="180"/>
+      </w:pPr>
+    </w:lvl>
+    <w:lvl w:ilvl="3" w:tplc="0809000F" w:tentative="1">
+      <w:start w:val="1"/>
+      <w:numFmt w:val="decimal"/>
+      <w:lvlText w:val="%4."/>
+      <w:lvlJc w:val="left"/>
+      <w:pPr>
+        <w:ind w:left="2880" w:hanging="360"/>
+      </w:pPr>
+    </w:lvl>
+    <w:lvl w:ilvl="4" w:tplc="08090019" w:tentative="1">
+      <w:start w:val="1"/>
+      <w:numFmt w:val="lowerLetter"/>
+      <w:lvlText w:val="%5."/>
+      <w:lvlJc w:val="left"/>
+      <w:pPr>
+        <w:ind w:left="3600" w:hanging="360"/>
+      </w:pPr>
+    </w:lvl>
+    <w:lvl w:ilvl="5" w:tplc="0809001B" w:tentative="1">
+      <w:start w:val="1"/>
+      <w:numFmt w:val="lowerRoman"/>
+      <w:lvlText w:val="%6."/>
+      <w:lvlJc w:val="right"/>
+      <w:pPr>
+        <w:ind w:left="4320" w:hanging="180"/>
+      </w:pPr>
+    </w:lvl>
+    <w:lvl w:ilvl="6" w:tplc="0809000F" w:tentative="1">
+      <w:start w:val="1"/>
+      <w:numFmt w:val="decimal"/>
+      <w:lvlText w:val="%7."/>
+      <w:lvlJc w:val="left"/>
+      <w:pPr>
+        <w:ind w:left="5040" w:hanging="360"/>
+      </w:pPr>
+    </w:lvl>
+    <w:lvl w:ilvl="7" w:tplc="08090019" w:tentative="1">
+      <w:start w:val="1"/>
+      <w:numFmt w:val="lowerLetter"/>
+      <w:lvlText w:val="%8."/>
+      <w:lvlJc w:val="left"/>
+      <w:pPr>
+        <w:ind w:left="5760" w:hanging="360"/>
+      </w:pPr>
+    </w:lvl>
+    <w:lvl w:ilvl="8" w:tplc="0809001B" w:tentative="1">
+      <w:start w:val="1"/>
+      <w:numFmt w:val="lowerRoman"/>
+      <w:lvlText w:val="%9."/>
+      <w:lvlJc w:val="right"/>
+      <w:pPr>
+        <w:ind w:left="6480" w:hanging="180"/>
+      </w:pPr>
+    </w:lvl>
+  </w:abstractNum>
+  <w:abstractNum w:abstractNumId="4" w15:restartNumberingAfterBreak="0">
     <w:nsid w:val="4F884C4C"/>
     <w:multiLevelType w:val="hybridMultilevel"/>
     <w:tmpl w:val="44CEE7B6"/>
@@ -1014,8 +2009,98 @@
       </w:rPr>
     </w:lvl>
   </w:abstractNum>
+  <w:abstractNum w:abstractNumId="5" w15:restartNumberingAfterBreak="0">
+    <w:nsid w:val="6C7B6880"/>
+    <w:multiLevelType w:val="hybridMultilevel"/>
+    <w:tmpl w:val="2A22E6AE"/>
+    <w:lvl w:ilvl="0" w:tplc="0CBAB0D4">
+      <w:start w:val="1"/>
+      <w:numFmt w:val="decimal"/>
+      <w:lvlText w:val="%1."/>
+      <w:lvlJc w:val="left"/>
+      <w:pPr>
+        <w:ind w:left="720" w:hanging="360"/>
+      </w:pPr>
+      <w:rPr>
+        <w:rFonts w:hint="default"/>
+        <w:b/>
+      </w:rPr>
+    </w:lvl>
+    <w:lvl w:ilvl="1" w:tplc="08090019" w:tentative="1">
+      <w:start w:val="1"/>
+      <w:numFmt w:val="lowerLetter"/>
+      <w:lvlText w:val="%2."/>
+      <w:lvlJc w:val="left"/>
+      <w:pPr>
+        <w:ind w:left="1440" w:hanging="360"/>
+      </w:pPr>
+    </w:lvl>
+    <w:lvl w:ilvl="2" w:tplc="0809001B" w:tentative="1">
+      <w:start w:val="1"/>
+      <w:numFmt w:val="lowerRoman"/>
+      <w:lvlText w:val="%3."/>
+      <w:lvlJc w:val="right"/>
+      <w:pPr>
+        <w:ind w:left="2160" w:hanging="180"/>
+      </w:pPr>
+    </w:lvl>
+    <w:lvl w:ilvl="3" w:tplc="0809000F" w:tentative="1">
+      <w:start w:val="1"/>
+      <w:numFmt w:val="decimal"/>
+      <w:lvlText w:val="%4."/>
+      <w:lvlJc w:val="left"/>
+      <w:pPr>
+        <w:ind w:left="2880" w:hanging="360"/>
+      </w:pPr>
+    </w:lvl>
+    <w:lvl w:ilvl="4" w:tplc="08090019" w:tentative="1">
+      <w:start w:val="1"/>
+      <w:numFmt w:val="lowerLetter"/>
+      <w:lvlText w:val="%5."/>
+      <w:lvlJc w:val="left"/>
+      <w:pPr>
+        <w:ind w:left="3600" w:hanging="360"/>
+      </w:pPr>
+    </w:lvl>
+    <w:lvl w:ilvl="5" w:tplc="0809001B" w:tentative="1">
+      <w:start w:val="1"/>
+      <w:numFmt w:val="lowerRoman"/>
+      <w:lvlText w:val="%6."/>
+      <w:lvlJc w:val="right"/>
+      <w:pPr>
+        <w:ind w:left="4320" w:hanging="180"/>
+      </w:pPr>
+    </w:lvl>
+    <w:lvl w:ilvl="6" w:tplc="0809000F" w:tentative="1">
+      <w:start w:val="1"/>
+      <w:numFmt w:val="decimal"/>
+      <w:lvlText w:val="%7."/>
+      <w:lvlJc w:val="left"/>
+      <w:pPr>
+        <w:ind w:left="5040" w:hanging="360"/>
+      </w:pPr>
+    </w:lvl>
+    <w:lvl w:ilvl="7" w:tplc="08090019" w:tentative="1">
+      <w:start w:val="1"/>
+      <w:numFmt w:val="lowerLetter"/>
+      <w:lvlText w:val="%8."/>
+      <w:lvlJc w:val="left"/>
+      <w:pPr>
+        <w:ind w:left="5760" w:hanging="360"/>
+      </w:pPr>
+    </w:lvl>
+    <w:lvl w:ilvl="8" w:tplc="0809001B" w:tentative="1">
+      <w:start w:val="1"/>
+      <w:numFmt w:val="lowerRoman"/>
+      <w:lvlText w:val="%9."/>
+      <w:lvlJc w:val="right"/>
+      <w:pPr>
+        <w:ind w:left="6480" w:hanging="180"/>
+      </w:pPr>
+    </w:lvl>
+  </w:abstractNum>
   <w:num w:numId="1" w16cid:durableId="1343972594">
-    <w:abstractNumId w:val="3"/>
+    <w:abstractNumId w:val="4"/>
   </w:num>
   <w:num w:numId="2" w16cid:durableId="688070895">
     <w:abstractNumId w:val="0"/>
@@ -1025,6 +2110,12 @@
   </w:num>
   <w:num w:numId="4" w16cid:durableId="517155173">
     <w:abstractNumId w:val="2"/>
+  </w:num>
+  <w:num w:numId="5" w16cid:durableId="1499540495">
+    <w:abstractNumId w:val="5"/>
+  </w:num>
+  <w:num w:numId="6" w16cid:durableId="1670907526">
+    <w:abstractNumId w:val="3"/>
   </w:num>
 </w:numbering>
 </file>
@@ -1965,6 +3056,67 @@
       </w:tblBorders>
     </w:tblPr>
   </w:style>
+  <w:style w:type="paragraph" w:styleId="Header">
+    <w:name w:val="header"/>
+    <w:basedOn w:val="Normal"/>
+    <w:link w:val="HeaderChar"/>
+    <w:uiPriority w:val="99"/>
+    <w:unhideWhenUsed/>
+    <w:rsid w:val="00FD00AD"/>
+    <w:pPr>
+      <w:tabs>
+        <w:tab w:val="center" w:pos="4513"/>
+        <w:tab w:val="right" w:pos="9026"/>
+      </w:tabs>
+      <w:spacing w:after="0" w:line="240" w:lineRule="auto"/>
+    </w:pPr>
+  </w:style>
+  <w:style w:type="character" w:customStyle="1" w:styleId="HeaderChar">
+    <w:name w:val="Header Char"/>
+    <w:basedOn w:val="DefaultParagraphFont"/>
+    <w:link w:val="Header"/>
+    <w:uiPriority w:val="99"/>
+    <w:rsid w:val="00FD00AD"/>
+  </w:style>
+  <w:style w:type="paragraph" w:styleId="Footer">
+    <w:name w:val="footer"/>
+    <w:basedOn w:val="Normal"/>
+    <w:link w:val="FooterChar"/>
+    <w:uiPriority w:val="99"/>
+    <w:unhideWhenUsed/>
+    <w:rsid w:val="00FD00AD"/>
+    <w:pPr>
+      <w:tabs>
+        <w:tab w:val="center" w:pos="4513"/>
+        <w:tab w:val="right" w:pos="9026"/>
+      </w:tabs>
+      <w:spacing w:after="0" w:line="240" w:lineRule="auto"/>
+    </w:pPr>
+  </w:style>
+  <w:style w:type="character" w:customStyle="1" w:styleId="FooterChar">
+    <w:name w:val="Footer Char"/>
+    <w:basedOn w:val="DefaultParagraphFont"/>
+    <w:link w:val="Footer"/>
+    <w:uiPriority w:val="99"/>
+    <w:rsid w:val="00FD00AD"/>
+  </w:style>
+  <w:style w:type="paragraph" w:customStyle="1" w:styleId="p1">
+    <w:name w:val="p1"/>
+    <w:basedOn w:val="Normal"/>
+    <w:rsid w:val="00EF09FD"/>
+    <w:pPr>
+      <w:spacing w:after="0" w:line="240" w:lineRule="auto"/>
+    </w:pPr>
+    <w:rPr>
+      <w:rFonts w:ascii="Arial" w:eastAsia="Times New Roman" w:hAnsi="Arial" w:cs="Arial"/>
+      <w:color w:val="000000"/>
+      <w:kern w:val="0"/>
+      <w:sz w:val="17"/>
+      <w:szCs w:val="17"/>
+      <w:lang w:eastAsia="en-GB"/>
+      <w14:ligatures w14:val="none"/>
+    </w:rPr>
+  </w:style>
 </w:styles>
 </file>
 

</xml_diff>